<commit_message>
update: final paper :rage4:
</commit_message>
<xml_diff>
--- a/MIS_tim33.docx
+++ b/MIS_tim33.docx
@@ -765,6 +765,1038 @@
         <w:br w:type="page"/>
       </w:r>
     </w:p>
+    <w:sdt>
+      <w:sdtPr>
+        <w:id w:val="-977841013"/>
+        <w:docPartObj>
+          <w:docPartGallery w:val="Table of Contents"/>
+          <w:docPartUnique/>
+        </w:docPartObj>
+      </w:sdtPr>
+      <w:sdtEndPr>
+        <w:rPr>
+          <w:rFonts w:asciiTheme="minorHAnsi" w:eastAsiaTheme="minorEastAsia" w:hAnsiTheme="minorHAnsi" w:cstheme="minorBidi"/>
+          <w:smallCaps w:val="0"/>
+          <w:noProof/>
+          <w:color w:val="auto"/>
+          <w:sz w:val="22"/>
+          <w:szCs w:val="22"/>
+        </w:rPr>
+      </w:sdtEndPr>
+      <w:sdtContent>
+        <w:p>
+          <w:pPr>
+            <w:pStyle w:val="TOCHeading"/>
+          </w:pPr>
+          <w:r>
+            <w:t>Table of Contents</w:t>
+          </w:r>
+        </w:p>
+        <w:p>
+          <w:pPr>
+            <w:pStyle w:val="TOC1"/>
+            <w:tabs>
+              <w:tab w:val="left" w:pos="480"/>
+              <w:tab w:val="right" w:leader="dot" w:pos="9016"/>
+            </w:tabs>
+            <w:rPr>
+              <w:noProof/>
+            </w:rPr>
+          </w:pPr>
+          <w:r>
+            <w:fldChar w:fldCharType="begin"/>
+          </w:r>
+          <w:r>
+            <w:instrText xml:space="preserve"> TOC \o "1-3" \h \z \u </w:instrText>
+          </w:r>
+          <w:r>
+            <w:fldChar w:fldCharType="separate"/>
+          </w:r>
+          <w:hyperlink w:anchor="_Toc168179176" w:history="1">
+            <w:r>
+              <w:rPr>
+                <w:rStyle w:val="Hyperlink"/>
+                <w:noProof/>
+              </w:rPr>
+              <w:t>2</w:t>
+            </w:r>
+            <w:r>
+              <w:rPr>
+                <w:noProof/>
+              </w:rPr>
+              <w:tab/>
+            </w:r>
+            <w:r>
+              <w:rPr>
+                <w:rStyle w:val="Hyperlink"/>
+                <w:noProof/>
+              </w:rPr>
+              <w:t>Uvod</w:t>
+            </w:r>
+            <w:r>
+              <w:rPr>
+                <w:noProof/>
+                <w:webHidden/>
+              </w:rPr>
+              <w:tab/>
+            </w:r>
+            <w:r>
+              <w:rPr>
+                <w:noProof/>
+                <w:webHidden/>
+              </w:rPr>
+              <w:fldChar w:fldCharType="begin"/>
+            </w:r>
+            <w:r>
+              <w:rPr>
+                <w:noProof/>
+                <w:webHidden/>
+              </w:rPr>
+              <w:instrText xml:space="preserve"> PAGEREF _Toc168179176 \h </w:instrText>
+            </w:r>
+            <w:r>
+              <w:rPr>
+                <w:noProof/>
+                <w:webHidden/>
+              </w:rPr>
+            </w:r>
+            <w:r>
+              <w:rPr>
+                <w:noProof/>
+                <w:webHidden/>
+              </w:rPr>
+              <w:fldChar w:fldCharType="separate"/>
+            </w:r>
+            <w:r>
+              <w:rPr>
+                <w:noProof/>
+                <w:webHidden/>
+              </w:rPr>
+              <w:t>5</w:t>
+            </w:r>
+            <w:r>
+              <w:rPr>
+                <w:noProof/>
+                <w:webHidden/>
+              </w:rPr>
+              <w:fldChar w:fldCharType="end"/>
+            </w:r>
+          </w:hyperlink>
+        </w:p>
+        <w:p>
+          <w:pPr>
+            <w:pStyle w:val="TOC1"/>
+            <w:tabs>
+              <w:tab w:val="left" w:pos="480"/>
+              <w:tab w:val="right" w:leader="dot" w:pos="9016"/>
+            </w:tabs>
+            <w:rPr>
+              <w:noProof/>
+            </w:rPr>
+          </w:pPr>
+          <w:hyperlink w:anchor="_Toc168179177" w:history="1">
+            <w:r>
+              <w:rPr>
+                <w:rStyle w:val="Hyperlink"/>
+                <w:noProof/>
+              </w:rPr>
+              <w:t>3</w:t>
+            </w:r>
+            <w:r>
+              <w:rPr>
+                <w:noProof/>
+              </w:rPr>
+              <w:tab/>
+            </w:r>
+            <w:r>
+              <w:rPr>
+                <w:rStyle w:val="Hyperlink"/>
+                <w:noProof/>
+              </w:rPr>
+              <w:t>Dijagram aktivnosti</w:t>
+            </w:r>
+            <w:r>
+              <w:rPr>
+                <w:noProof/>
+                <w:webHidden/>
+              </w:rPr>
+              <w:tab/>
+            </w:r>
+            <w:r>
+              <w:rPr>
+                <w:noProof/>
+                <w:webHidden/>
+              </w:rPr>
+              <w:fldChar w:fldCharType="begin"/>
+            </w:r>
+            <w:r>
+              <w:rPr>
+                <w:noProof/>
+                <w:webHidden/>
+              </w:rPr>
+              <w:instrText xml:space="preserve"> PAGEREF _Toc168179177 \h </w:instrText>
+            </w:r>
+            <w:r>
+              <w:rPr>
+                <w:noProof/>
+                <w:webHidden/>
+              </w:rPr>
+            </w:r>
+            <w:r>
+              <w:rPr>
+                <w:noProof/>
+                <w:webHidden/>
+              </w:rPr>
+              <w:fldChar w:fldCharType="separate"/>
+            </w:r>
+            <w:r>
+              <w:rPr>
+                <w:noProof/>
+                <w:webHidden/>
+              </w:rPr>
+              <w:t>7</w:t>
+            </w:r>
+            <w:r>
+              <w:rPr>
+                <w:noProof/>
+                <w:webHidden/>
+              </w:rPr>
+              <w:fldChar w:fldCharType="end"/>
+            </w:r>
+          </w:hyperlink>
+        </w:p>
+        <w:p>
+          <w:pPr>
+            <w:pStyle w:val="TOC2"/>
+            <w:tabs>
+              <w:tab w:val="left" w:pos="960"/>
+              <w:tab w:val="right" w:leader="dot" w:pos="9016"/>
+            </w:tabs>
+            <w:rPr>
+              <w:noProof/>
+            </w:rPr>
+          </w:pPr>
+          <w:hyperlink w:anchor="_Toc168179178" w:history="1">
+            <w:r>
+              <w:rPr>
+                <w:rStyle w:val="Hyperlink"/>
+                <w:noProof/>
+              </w:rPr>
+              <w:t>3.1</w:t>
+            </w:r>
+            <w:r>
+              <w:rPr>
+                <w:noProof/>
+              </w:rPr>
+              <w:tab/>
+            </w:r>
+            <w:r>
+              <w:rPr>
+                <w:rStyle w:val="Hyperlink"/>
+                <w:noProof/>
+              </w:rPr>
+              <w:t>Kurirov radni dan</w:t>
+            </w:r>
+            <w:r>
+              <w:rPr>
+                <w:noProof/>
+                <w:webHidden/>
+              </w:rPr>
+              <w:tab/>
+            </w:r>
+            <w:r>
+              <w:rPr>
+                <w:noProof/>
+                <w:webHidden/>
+              </w:rPr>
+              <w:fldChar w:fldCharType="begin"/>
+            </w:r>
+            <w:r>
+              <w:rPr>
+                <w:noProof/>
+                <w:webHidden/>
+              </w:rPr>
+              <w:instrText xml:space="preserve"> PAGEREF _Toc168179178 \h </w:instrText>
+            </w:r>
+            <w:r>
+              <w:rPr>
+                <w:noProof/>
+                <w:webHidden/>
+              </w:rPr>
+            </w:r>
+            <w:r>
+              <w:rPr>
+                <w:noProof/>
+                <w:webHidden/>
+              </w:rPr>
+              <w:fldChar w:fldCharType="separate"/>
+            </w:r>
+            <w:r>
+              <w:rPr>
+                <w:noProof/>
+                <w:webHidden/>
+              </w:rPr>
+              <w:t>7</w:t>
+            </w:r>
+            <w:r>
+              <w:rPr>
+                <w:noProof/>
+                <w:webHidden/>
+              </w:rPr>
+              <w:fldChar w:fldCharType="end"/>
+            </w:r>
+          </w:hyperlink>
+        </w:p>
+        <w:p>
+          <w:pPr>
+            <w:pStyle w:val="TOC2"/>
+            <w:tabs>
+              <w:tab w:val="left" w:pos="960"/>
+              <w:tab w:val="right" w:leader="dot" w:pos="9016"/>
+            </w:tabs>
+            <w:rPr>
+              <w:noProof/>
+            </w:rPr>
+          </w:pPr>
+          <w:hyperlink w:anchor="_Toc168179179" w:history="1">
+            <w:r>
+              <w:rPr>
+                <w:rStyle w:val="Hyperlink"/>
+                <w:noProof/>
+              </w:rPr>
+              <w:t>3.2</w:t>
+            </w:r>
+            <w:r>
+              <w:rPr>
+                <w:noProof/>
+              </w:rPr>
+              <w:tab/>
+            </w:r>
+            <w:r>
+              <w:rPr>
+                <w:rStyle w:val="Hyperlink"/>
+                <w:noProof/>
+              </w:rPr>
+              <w:t>Put pošiljke</w:t>
+            </w:r>
+            <w:r>
+              <w:rPr>
+                <w:noProof/>
+                <w:webHidden/>
+              </w:rPr>
+              <w:tab/>
+            </w:r>
+            <w:r>
+              <w:rPr>
+                <w:noProof/>
+                <w:webHidden/>
+              </w:rPr>
+              <w:fldChar w:fldCharType="begin"/>
+            </w:r>
+            <w:r>
+              <w:rPr>
+                <w:noProof/>
+                <w:webHidden/>
+              </w:rPr>
+              <w:instrText xml:space="preserve"> PAGEREF _Toc168179179 \h </w:instrText>
+            </w:r>
+            <w:r>
+              <w:rPr>
+                <w:noProof/>
+                <w:webHidden/>
+              </w:rPr>
+            </w:r>
+            <w:r>
+              <w:rPr>
+                <w:noProof/>
+                <w:webHidden/>
+              </w:rPr>
+              <w:fldChar w:fldCharType="separate"/>
+            </w:r>
+            <w:r>
+              <w:rPr>
+                <w:noProof/>
+                <w:webHidden/>
+              </w:rPr>
+              <w:t>8</w:t>
+            </w:r>
+            <w:r>
+              <w:rPr>
+                <w:noProof/>
+                <w:webHidden/>
+              </w:rPr>
+              <w:fldChar w:fldCharType="end"/>
+            </w:r>
+          </w:hyperlink>
+        </w:p>
+        <w:p>
+          <w:pPr>
+            <w:pStyle w:val="TOC1"/>
+            <w:tabs>
+              <w:tab w:val="left" w:pos="480"/>
+              <w:tab w:val="right" w:leader="dot" w:pos="9016"/>
+            </w:tabs>
+            <w:rPr>
+              <w:noProof/>
+            </w:rPr>
+          </w:pPr>
+          <w:hyperlink w:anchor="_Toc168179180" w:history="1">
+            <w:r>
+              <w:rPr>
+                <w:rStyle w:val="Hyperlink"/>
+                <w:noProof/>
+              </w:rPr>
+              <w:t>4</w:t>
+            </w:r>
+            <w:r>
+              <w:rPr>
+                <w:noProof/>
+              </w:rPr>
+              <w:tab/>
+            </w:r>
+            <w:r>
+              <w:rPr>
+                <w:rStyle w:val="Hyperlink"/>
+                <w:noProof/>
+              </w:rPr>
+              <w:t>Dijagram slučajeva korišćenja</w:t>
+            </w:r>
+            <w:r>
+              <w:rPr>
+                <w:noProof/>
+                <w:webHidden/>
+              </w:rPr>
+              <w:tab/>
+            </w:r>
+            <w:r>
+              <w:rPr>
+                <w:noProof/>
+                <w:webHidden/>
+              </w:rPr>
+              <w:fldChar w:fldCharType="begin"/>
+            </w:r>
+            <w:r>
+              <w:rPr>
+                <w:noProof/>
+                <w:webHidden/>
+              </w:rPr>
+              <w:instrText xml:space="preserve"> PAGEREF _Toc168179180 \h </w:instrText>
+            </w:r>
+            <w:r>
+              <w:rPr>
+                <w:noProof/>
+                <w:webHidden/>
+              </w:rPr>
+            </w:r>
+            <w:r>
+              <w:rPr>
+                <w:noProof/>
+                <w:webHidden/>
+              </w:rPr>
+              <w:fldChar w:fldCharType="separate"/>
+            </w:r>
+            <w:r>
+              <w:rPr>
+                <w:noProof/>
+                <w:webHidden/>
+              </w:rPr>
+              <w:t>9</w:t>
+            </w:r>
+            <w:r>
+              <w:rPr>
+                <w:noProof/>
+                <w:webHidden/>
+              </w:rPr>
+              <w:fldChar w:fldCharType="end"/>
+            </w:r>
+          </w:hyperlink>
+        </w:p>
+        <w:p>
+          <w:pPr>
+            <w:pStyle w:val="TOC1"/>
+            <w:tabs>
+              <w:tab w:val="left" w:pos="480"/>
+              <w:tab w:val="right" w:leader="dot" w:pos="9016"/>
+            </w:tabs>
+            <w:rPr>
+              <w:noProof/>
+            </w:rPr>
+          </w:pPr>
+          <w:hyperlink w:anchor="_Toc168179181" w:history="1">
+            <w:r>
+              <w:rPr>
+                <w:rStyle w:val="Hyperlink"/>
+                <w:noProof/>
+              </w:rPr>
+              <w:t>5</w:t>
+            </w:r>
+            <w:r>
+              <w:rPr>
+                <w:noProof/>
+              </w:rPr>
+              <w:tab/>
+            </w:r>
+            <w:r>
+              <w:rPr>
+                <w:rStyle w:val="Hyperlink"/>
+                <w:noProof/>
+              </w:rPr>
+              <w:t>Dijagram klasa</w:t>
+            </w:r>
+            <w:r>
+              <w:rPr>
+                <w:noProof/>
+                <w:webHidden/>
+              </w:rPr>
+              <w:tab/>
+            </w:r>
+            <w:r>
+              <w:rPr>
+                <w:noProof/>
+                <w:webHidden/>
+              </w:rPr>
+              <w:fldChar w:fldCharType="begin"/>
+            </w:r>
+            <w:r>
+              <w:rPr>
+                <w:noProof/>
+                <w:webHidden/>
+              </w:rPr>
+              <w:instrText xml:space="preserve"> PAGEREF _Toc168179181 \h </w:instrText>
+            </w:r>
+            <w:r>
+              <w:rPr>
+                <w:noProof/>
+                <w:webHidden/>
+              </w:rPr>
+            </w:r>
+            <w:r>
+              <w:rPr>
+                <w:noProof/>
+                <w:webHidden/>
+              </w:rPr>
+              <w:fldChar w:fldCharType="separate"/>
+            </w:r>
+            <w:r>
+              <w:rPr>
+                <w:noProof/>
+                <w:webHidden/>
+              </w:rPr>
+              <w:t>11</w:t>
+            </w:r>
+            <w:r>
+              <w:rPr>
+                <w:noProof/>
+                <w:webHidden/>
+              </w:rPr>
+              <w:fldChar w:fldCharType="end"/>
+            </w:r>
+          </w:hyperlink>
+        </w:p>
+        <w:p>
+          <w:pPr>
+            <w:pStyle w:val="TOC1"/>
+            <w:tabs>
+              <w:tab w:val="left" w:pos="480"/>
+              <w:tab w:val="right" w:leader="dot" w:pos="9016"/>
+            </w:tabs>
+            <w:rPr>
+              <w:noProof/>
+            </w:rPr>
+          </w:pPr>
+          <w:hyperlink w:anchor="_Toc168179182" w:history="1">
+            <w:r>
+              <w:rPr>
+                <w:rStyle w:val="Hyperlink"/>
+                <w:noProof/>
+              </w:rPr>
+              <w:t>6</w:t>
+            </w:r>
+            <w:r>
+              <w:rPr>
+                <w:noProof/>
+              </w:rPr>
+              <w:tab/>
+            </w:r>
+            <w:r>
+              <w:rPr>
+                <w:rStyle w:val="Hyperlink"/>
+                <w:noProof/>
+              </w:rPr>
+              <w:t>Dinamički modeli</w:t>
+            </w:r>
+            <w:r>
+              <w:rPr>
+                <w:noProof/>
+                <w:webHidden/>
+              </w:rPr>
+              <w:tab/>
+            </w:r>
+            <w:r>
+              <w:rPr>
+                <w:noProof/>
+                <w:webHidden/>
+              </w:rPr>
+              <w:fldChar w:fldCharType="begin"/>
+            </w:r>
+            <w:r>
+              <w:rPr>
+                <w:noProof/>
+                <w:webHidden/>
+              </w:rPr>
+              <w:instrText xml:space="preserve"> PAGEREF _Toc168179182 \h </w:instrText>
+            </w:r>
+            <w:r>
+              <w:rPr>
+                <w:noProof/>
+                <w:webHidden/>
+              </w:rPr>
+            </w:r>
+            <w:r>
+              <w:rPr>
+                <w:noProof/>
+                <w:webHidden/>
+              </w:rPr>
+              <w:fldChar w:fldCharType="separate"/>
+            </w:r>
+            <w:r>
+              <w:rPr>
+                <w:noProof/>
+                <w:webHidden/>
+              </w:rPr>
+              <w:t>13</w:t>
+            </w:r>
+            <w:r>
+              <w:rPr>
+                <w:noProof/>
+                <w:webHidden/>
+              </w:rPr>
+              <w:fldChar w:fldCharType="end"/>
+            </w:r>
+          </w:hyperlink>
+        </w:p>
+        <w:p>
+          <w:pPr>
+            <w:pStyle w:val="TOC1"/>
+            <w:tabs>
+              <w:tab w:val="left" w:pos="480"/>
+              <w:tab w:val="right" w:leader="dot" w:pos="9016"/>
+            </w:tabs>
+            <w:rPr>
+              <w:noProof/>
+            </w:rPr>
+          </w:pPr>
+          <w:hyperlink w:anchor="_Toc168179183" w:history="1">
+            <w:r>
+              <w:rPr>
+                <w:rStyle w:val="Hyperlink"/>
+                <w:noProof/>
+              </w:rPr>
+              <w:t>7</w:t>
+            </w:r>
+            <w:r>
+              <w:rPr>
+                <w:noProof/>
+              </w:rPr>
+              <w:tab/>
+            </w:r>
+            <w:r>
+              <w:rPr>
+                <w:rStyle w:val="Hyperlink"/>
+                <w:noProof/>
+              </w:rPr>
+              <w:t>Dijagram paketa</w:t>
+            </w:r>
+            <w:r>
+              <w:rPr>
+                <w:noProof/>
+                <w:webHidden/>
+              </w:rPr>
+              <w:tab/>
+            </w:r>
+            <w:r>
+              <w:rPr>
+                <w:noProof/>
+                <w:webHidden/>
+              </w:rPr>
+              <w:fldChar w:fldCharType="begin"/>
+            </w:r>
+            <w:r>
+              <w:rPr>
+                <w:noProof/>
+                <w:webHidden/>
+              </w:rPr>
+              <w:instrText xml:space="preserve"> PAGEREF _Toc168179183 \h </w:instrText>
+            </w:r>
+            <w:r>
+              <w:rPr>
+                <w:noProof/>
+                <w:webHidden/>
+              </w:rPr>
+            </w:r>
+            <w:r>
+              <w:rPr>
+                <w:noProof/>
+                <w:webHidden/>
+              </w:rPr>
+              <w:fldChar w:fldCharType="separate"/>
+            </w:r>
+            <w:r>
+              <w:rPr>
+                <w:noProof/>
+                <w:webHidden/>
+              </w:rPr>
+              <w:t>17</w:t>
+            </w:r>
+            <w:r>
+              <w:rPr>
+                <w:noProof/>
+                <w:webHidden/>
+              </w:rPr>
+              <w:fldChar w:fldCharType="end"/>
+            </w:r>
+          </w:hyperlink>
+        </w:p>
+        <w:p>
+          <w:pPr>
+            <w:pStyle w:val="TOC1"/>
+            <w:tabs>
+              <w:tab w:val="left" w:pos="480"/>
+              <w:tab w:val="right" w:leader="dot" w:pos="9016"/>
+            </w:tabs>
+            <w:rPr>
+              <w:noProof/>
+            </w:rPr>
+          </w:pPr>
+          <w:hyperlink w:anchor="_Toc168179184" w:history="1">
+            <w:r>
+              <w:rPr>
+                <w:rStyle w:val="Hyperlink"/>
+                <w:noProof/>
+              </w:rPr>
+              <w:t>8</w:t>
+            </w:r>
+            <w:r>
+              <w:rPr>
+                <w:noProof/>
+              </w:rPr>
+              <w:tab/>
+            </w:r>
+            <w:r>
+              <w:rPr>
+                <w:rStyle w:val="Hyperlink"/>
+                <w:noProof/>
+              </w:rPr>
+              <w:t>Prikaz implementiranog sistema</w:t>
+            </w:r>
+            <w:r>
+              <w:rPr>
+                <w:noProof/>
+                <w:webHidden/>
+              </w:rPr>
+              <w:tab/>
+            </w:r>
+            <w:r>
+              <w:rPr>
+                <w:noProof/>
+                <w:webHidden/>
+              </w:rPr>
+              <w:fldChar w:fldCharType="begin"/>
+            </w:r>
+            <w:r>
+              <w:rPr>
+                <w:noProof/>
+                <w:webHidden/>
+              </w:rPr>
+              <w:instrText xml:space="preserve"> PAGEREF _Toc168179184 \h </w:instrText>
+            </w:r>
+            <w:r>
+              <w:rPr>
+                <w:noProof/>
+                <w:webHidden/>
+              </w:rPr>
+            </w:r>
+            <w:r>
+              <w:rPr>
+                <w:noProof/>
+                <w:webHidden/>
+              </w:rPr>
+              <w:fldChar w:fldCharType="separate"/>
+            </w:r>
+            <w:r>
+              <w:rPr>
+                <w:noProof/>
+                <w:webHidden/>
+              </w:rPr>
+              <w:t>19</w:t>
+            </w:r>
+            <w:r>
+              <w:rPr>
+                <w:noProof/>
+                <w:webHidden/>
+              </w:rPr>
+              <w:fldChar w:fldCharType="end"/>
+            </w:r>
+          </w:hyperlink>
+        </w:p>
+        <w:p>
+          <w:pPr>
+            <w:pStyle w:val="TOC2"/>
+            <w:tabs>
+              <w:tab w:val="left" w:pos="960"/>
+              <w:tab w:val="right" w:leader="dot" w:pos="9016"/>
+            </w:tabs>
+            <w:rPr>
+              <w:noProof/>
+            </w:rPr>
+          </w:pPr>
+          <w:hyperlink w:anchor="_Toc168179185" w:history="1">
+            <w:r>
+              <w:rPr>
+                <w:rStyle w:val="Hyperlink"/>
+                <w:noProof/>
+              </w:rPr>
+              <w:t>8.1</w:t>
+            </w:r>
+            <w:r>
+              <w:rPr>
+                <w:noProof/>
+              </w:rPr>
+              <w:tab/>
+            </w:r>
+            <w:r>
+              <w:rPr>
+                <w:rStyle w:val="Hyperlink"/>
+                <w:noProof/>
+              </w:rPr>
+              <w:t>Tačka gledišta klijenta</w:t>
+            </w:r>
+            <w:r>
+              <w:rPr>
+                <w:noProof/>
+                <w:webHidden/>
+              </w:rPr>
+              <w:tab/>
+            </w:r>
+            <w:r>
+              <w:rPr>
+                <w:noProof/>
+                <w:webHidden/>
+              </w:rPr>
+              <w:fldChar w:fldCharType="begin"/>
+            </w:r>
+            <w:r>
+              <w:rPr>
+                <w:noProof/>
+                <w:webHidden/>
+              </w:rPr>
+              <w:instrText xml:space="preserve"> PAGEREF _Toc168179185 \h </w:instrText>
+            </w:r>
+            <w:r>
+              <w:rPr>
+                <w:noProof/>
+                <w:webHidden/>
+              </w:rPr>
+            </w:r>
+            <w:r>
+              <w:rPr>
+                <w:noProof/>
+                <w:webHidden/>
+              </w:rPr>
+              <w:fldChar w:fldCharType="separate"/>
+            </w:r>
+            <w:r>
+              <w:rPr>
+                <w:noProof/>
+                <w:webHidden/>
+              </w:rPr>
+              <w:t>19</w:t>
+            </w:r>
+            <w:r>
+              <w:rPr>
+                <w:noProof/>
+                <w:webHidden/>
+              </w:rPr>
+              <w:fldChar w:fldCharType="end"/>
+            </w:r>
+          </w:hyperlink>
+        </w:p>
+        <w:p>
+          <w:pPr>
+            <w:pStyle w:val="TOC2"/>
+            <w:tabs>
+              <w:tab w:val="left" w:pos="960"/>
+              <w:tab w:val="right" w:leader="dot" w:pos="9016"/>
+            </w:tabs>
+            <w:rPr>
+              <w:noProof/>
+            </w:rPr>
+          </w:pPr>
+          <w:hyperlink w:anchor="_Toc168179186" w:history="1">
+            <w:r>
+              <w:rPr>
+                <w:rStyle w:val="Hyperlink"/>
+                <w:noProof/>
+              </w:rPr>
+              <w:t>8.2</w:t>
+            </w:r>
+            <w:r>
+              <w:rPr>
+                <w:noProof/>
+              </w:rPr>
+              <w:tab/>
+            </w:r>
+            <w:r>
+              <w:rPr>
+                <w:rStyle w:val="Hyperlink"/>
+                <w:noProof/>
+              </w:rPr>
+              <w:t>Tačka gledišta zaposlenog</w:t>
+            </w:r>
+            <w:r>
+              <w:rPr>
+                <w:noProof/>
+                <w:webHidden/>
+              </w:rPr>
+              <w:tab/>
+            </w:r>
+            <w:r>
+              <w:rPr>
+                <w:noProof/>
+                <w:webHidden/>
+              </w:rPr>
+              <w:fldChar w:fldCharType="begin"/>
+            </w:r>
+            <w:r>
+              <w:rPr>
+                <w:noProof/>
+                <w:webHidden/>
+              </w:rPr>
+              <w:instrText xml:space="preserve"> PAGEREF _Toc168179186 \h </w:instrText>
+            </w:r>
+            <w:r>
+              <w:rPr>
+                <w:noProof/>
+                <w:webHidden/>
+              </w:rPr>
+            </w:r>
+            <w:r>
+              <w:rPr>
+                <w:noProof/>
+                <w:webHidden/>
+              </w:rPr>
+              <w:fldChar w:fldCharType="separate"/>
+            </w:r>
+            <w:r>
+              <w:rPr>
+                <w:noProof/>
+                <w:webHidden/>
+              </w:rPr>
+              <w:t>22</w:t>
+            </w:r>
+            <w:r>
+              <w:rPr>
+                <w:noProof/>
+                <w:webHidden/>
+              </w:rPr>
+              <w:fldChar w:fldCharType="end"/>
+            </w:r>
+          </w:hyperlink>
+        </w:p>
+        <w:p>
+          <w:pPr>
+            <w:pStyle w:val="TOC1"/>
+            <w:tabs>
+              <w:tab w:val="left" w:pos="480"/>
+              <w:tab w:val="right" w:leader="dot" w:pos="9016"/>
+            </w:tabs>
+            <w:rPr>
+              <w:noProof/>
+            </w:rPr>
+          </w:pPr>
+          <w:hyperlink w:anchor="_Toc168179187" w:history="1">
+            <w:r>
+              <w:rPr>
+                <w:rStyle w:val="Hyperlink"/>
+                <w:noProof/>
+              </w:rPr>
+              <w:t>9</w:t>
+            </w:r>
+            <w:r>
+              <w:rPr>
+                <w:noProof/>
+              </w:rPr>
+              <w:tab/>
+            </w:r>
+            <w:r>
+              <w:rPr>
+                <w:rStyle w:val="Hyperlink"/>
+                <w:noProof/>
+              </w:rPr>
+              <w:t>Zaključak</w:t>
+            </w:r>
+            <w:r>
+              <w:rPr>
+                <w:noProof/>
+                <w:webHidden/>
+              </w:rPr>
+              <w:tab/>
+            </w:r>
+            <w:r>
+              <w:rPr>
+                <w:noProof/>
+                <w:webHidden/>
+              </w:rPr>
+              <w:fldChar w:fldCharType="begin"/>
+            </w:r>
+            <w:r>
+              <w:rPr>
+                <w:noProof/>
+                <w:webHidden/>
+              </w:rPr>
+              <w:instrText xml:space="preserve"> PAGEREF _Toc168179187 \h </w:instrText>
+            </w:r>
+            <w:r>
+              <w:rPr>
+                <w:noProof/>
+                <w:webHidden/>
+              </w:rPr>
+            </w:r>
+            <w:r>
+              <w:rPr>
+                <w:noProof/>
+                <w:webHidden/>
+              </w:rPr>
+              <w:fldChar w:fldCharType="separate"/>
+            </w:r>
+            <w:r>
+              <w:rPr>
+                <w:noProof/>
+                <w:webHidden/>
+              </w:rPr>
+              <w:t>24</w:t>
+            </w:r>
+            <w:r>
+              <w:rPr>
+                <w:noProof/>
+                <w:webHidden/>
+              </w:rPr>
+              <w:fldChar w:fldCharType="end"/>
+            </w:r>
+          </w:hyperlink>
+        </w:p>
+        <w:p>
+          <w:r>
+            <w:rPr>
+              <w:b/>
+              <w:bCs/>
+              <w:noProof/>
+            </w:rPr>
+            <w:fldChar w:fldCharType="end"/>
+          </w:r>
+        </w:p>
+      </w:sdtContent>
+    </w:sdt>
     <w:p/>
     <w:p>
       <w:pPr>
@@ -774,343 +1806,6 @@
     </w:p>
     <w:p>
       <w:pPr>
-        <w:spacing w:before="120"/>
-        <w:jc w:val="both"/>
-        <w:rPr>
-          <w:rFonts w:ascii="Times New Roman" w:hAnsi="Times New Roman"/>
-          <w:b/>
-          <w:sz w:val="24"/>
-          <w:szCs w:val="24"/>
-        </w:rPr>
-      </w:pPr>
-    </w:p>
-    <w:p>
-      <w:pPr>
-        <w:spacing w:before="120"/>
-        <w:jc w:val="both"/>
-        <w:rPr>
-          <w:rFonts w:ascii="Times New Roman" w:hAnsi="Times New Roman"/>
-          <w:b/>
-          <w:sz w:val="28"/>
-          <w:szCs w:val="28"/>
-        </w:rPr>
-      </w:pPr>
-      <w:r>
-        <w:rPr>
-          <w:rFonts w:ascii="Times New Roman" w:hAnsi="Times New Roman"/>
-          <w:b/>
-          <w:sz w:val="28"/>
-          <w:szCs w:val="28"/>
-        </w:rPr>
-        <w:t>Sadržaj</w:t>
-      </w:r>
-    </w:p>
-    <w:p>
-      <w:pPr>
-        <w:numPr>
-          <w:ilvl w:val="0"/>
-          <w:numId w:val="1"/>
-        </w:numPr>
-        <w:tabs>
-          <w:tab w:val="left" w:leader="dot" w:pos="8789"/>
-        </w:tabs>
-        <w:spacing w:before="120"/>
-        <w:jc w:val="both"/>
-        <w:rPr>
-          <w:rFonts w:ascii="Times New Roman" w:hAnsi="Times New Roman"/>
-          <w:sz w:val="24"/>
-          <w:szCs w:val="24"/>
-        </w:rPr>
-      </w:pPr>
-      <w:r>
-        <w:rPr>
-          <w:rFonts w:ascii="Times New Roman" w:hAnsi="Times New Roman"/>
-          <w:sz w:val="24"/>
-          <w:szCs w:val="24"/>
-        </w:rPr>
-        <w:t xml:space="preserve"> Uvod</w:t>
-      </w:r>
-      <w:r>
-        <w:rPr>
-          <w:rFonts w:ascii="Times New Roman" w:hAnsi="Times New Roman"/>
-          <w:sz w:val="24"/>
-          <w:szCs w:val="24"/>
-        </w:rPr>
-        <w:tab/>
-      </w:r>
-      <w:commentRangeStart w:id="1"/>
-      <w:commentRangeEnd w:id="1"/>
-      <w:r>
-        <w:commentReference w:id="1"/>
-      </w:r>
-      <w:r>
-        <w:rPr>
-          <w:rFonts w:ascii="Times New Roman" w:hAnsi="Times New Roman"/>
-          <w:sz w:val="24"/>
-          <w:szCs w:val="24"/>
-        </w:rPr>
-        <w:t xml:space="preserve"> </w:t>
-      </w:r>
-    </w:p>
-    <w:p>
-      <w:pPr>
-        <w:numPr>
-          <w:ilvl w:val="0"/>
-          <w:numId w:val="1"/>
-        </w:numPr>
-        <w:tabs>
-          <w:tab w:val="left" w:leader="dot" w:pos="8789"/>
-        </w:tabs>
-        <w:spacing w:before="120"/>
-        <w:jc w:val="both"/>
-        <w:rPr>
-          <w:rFonts w:ascii="Times New Roman" w:hAnsi="Times New Roman"/>
-          <w:sz w:val="24"/>
-          <w:szCs w:val="24"/>
-        </w:rPr>
-      </w:pPr>
-      <w:r>
-        <w:rPr>
-          <w:rFonts w:ascii="Times New Roman" w:hAnsi="Times New Roman"/>
-          <w:sz w:val="24"/>
-          <w:szCs w:val="24"/>
-        </w:rPr>
-        <w:t xml:space="preserve"> Dijagram ak</w:t>
-      </w:r>
-      <w:commentRangeStart w:id="2"/>
-      <w:commentRangeEnd w:id="2"/>
-      <w:r>
-        <w:commentReference w:id="2"/>
-      </w:r>
-      <w:r>
-        <w:rPr>
-          <w:rFonts w:ascii="Times New Roman" w:hAnsi="Times New Roman"/>
-          <w:sz w:val="24"/>
-          <w:szCs w:val="24"/>
-        </w:rPr>
-        <w:t>tivnosti</w:t>
-      </w:r>
-    </w:p>
-    <w:p>
-      <w:pPr>
-        <w:numPr>
-          <w:ilvl w:val="0"/>
-          <w:numId w:val="1"/>
-        </w:numPr>
-        <w:tabs>
-          <w:tab w:val="left" w:leader="dot" w:pos="8789"/>
-        </w:tabs>
-        <w:spacing w:before="120"/>
-        <w:jc w:val="both"/>
-        <w:rPr>
-          <w:rFonts w:ascii="Times New Roman" w:hAnsi="Times New Roman"/>
-          <w:sz w:val="24"/>
-          <w:szCs w:val="24"/>
-        </w:rPr>
-      </w:pPr>
-      <w:r>
-        <w:rPr>
-          <w:rFonts w:ascii="Times New Roman" w:hAnsi="Times New Roman"/>
-          <w:sz w:val="24"/>
-          <w:szCs w:val="24"/>
-        </w:rPr>
-        <w:t xml:space="preserve"> Dijagram slučajeva korišćenja</w:t>
-      </w:r>
-      <w:r>
-        <w:rPr>
-          <w:rFonts w:ascii="Times New Roman" w:hAnsi="Times New Roman"/>
-          <w:sz w:val="24"/>
-          <w:szCs w:val="24"/>
-        </w:rPr>
-        <w:tab/>
-      </w:r>
-    </w:p>
-    <w:p>
-      <w:pPr>
-        <w:numPr>
-          <w:ilvl w:val="0"/>
-          <w:numId w:val="1"/>
-        </w:numPr>
-        <w:tabs>
-          <w:tab w:val="left" w:leader="dot" w:pos="8789"/>
-        </w:tabs>
-        <w:spacing w:before="120"/>
-        <w:jc w:val="both"/>
-        <w:rPr>
-          <w:rFonts w:ascii="Times New Roman" w:hAnsi="Times New Roman"/>
-          <w:sz w:val="24"/>
-          <w:szCs w:val="24"/>
-        </w:rPr>
-      </w:pPr>
-      <w:r>
-        <w:rPr>
-          <w:rFonts w:ascii="Times New Roman" w:hAnsi="Times New Roman"/>
-          <w:sz w:val="24"/>
-          <w:szCs w:val="24"/>
-        </w:rPr>
-        <w:t xml:space="preserve"> Dijagram klasa</w:t>
-      </w:r>
-      <w:commentRangeStart w:id="3"/>
-      <w:commentRangeEnd w:id="3"/>
-      <w:r>
-        <w:commentReference w:id="3"/>
-      </w:r>
-      <w:r>
-        <w:rPr>
-          <w:rFonts w:ascii="Times New Roman" w:hAnsi="Times New Roman"/>
-          <w:sz w:val="24"/>
-          <w:szCs w:val="24"/>
-        </w:rPr>
-        <w:tab/>
-      </w:r>
-    </w:p>
-    <w:p>
-      <w:pPr>
-        <w:numPr>
-          <w:ilvl w:val="0"/>
-          <w:numId w:val="1"/>
-        </w:numPr>
-        <w:tabs>
-          <w:tab w:val="left" w:leader="dot" w:pos="8789"/>
-        </w:tabs>
-        <w:spacing w:before="120"/>
-        <w:jc w:val="both"/>
-        <w:rPr>
-          <w:rFonts w:ascii="Times New Roman" w:hAnsi="Times New Roman"/>
-          <w:sz w:val="24"/>
-          <w:szCs w:val="24"/>
-        </w:rPr>
-      </w:pPr>
-      <w:r>
-        <w:rPr>
-          <w:rFonts w:ascii="Times New Roman" w:hAnsi="Times New Roman"/>
-          <w:sz w:val="24"/>
-          <w:szCs w:val="24"/>
-        </w:rPr>
-        <w:t xml:space="preserve"> Dinamički modeli</w:t>
-      </w:r>
-      <w:commentRangeStart w:id="4"/>
-      <w:commentRangeEnd w:id="4"/>
-      <w:r>
-        <w:commentReference w:id="4"/>
-      </w:r>
-      <w:r>
-        <w:rPr>
-          <w:rFonts w:ascii="Times New Roman" w:hAnsi="Times New Roman"/>
-          <w:sz w:val="24"/>
-          <w:szCs w:val="24"/>
-        </w:rPr>
-        <w:tab/>
-      </w:r>
-    </w:p>
-    <w:p>
-      <w:pPr>
-        <w:numPr>
-          <w:ilvl w:val="0"/>
-          <w:numId w:val="1"/>
-        </w:numPr>
-        <w:tabs>
-          <w:tab w:val="left" w:leader="dot" w:pos="8789"/>
-        </w:tabs>
-        <w:spacing w:before="120"/>
-        <w:jc w:val="both"/>
-        <w:rPr>
-          <w:rFonts w:ascii="Times New Roman" w:hAnsi="Times New Roman"/>
-          <w:sz w:val="24"/>
-          <w:szCs w:val="24"/>
-        </w:rPr>
-      </w:pPr>
-      <w:r>
-        <w:rPr>
-          <w:rFonts w:ascii="Times New Roman" w:hAnsi="Times New Roman"/>
-          <w:sz w:val="24"/>
-          <w:szCs w:val="24"/>
-        </w:rPr>
-        <w:t xml:space="preserve"> Dijagram paketa</w:t>
-      </w:r>
-      <w:commentRangeStart w:id="5"/>
-      <w:commentRangeEnd w:id="5"/>
-      <w:r>
-        <w:rPr>
-          <w:rFonts w:ascii="Times New Roman" w:hAnsi="Times New Roman"/>
-          <w:sz w:val="24"/>
-          <w:szCs w:val="24"/>
-        </w:rPr>
-        <w:commentReference w:id="5"/>
-      </w:r>
-      <w:r>
-        <w:rPr>
-          <w:rFonts w:ascii="Times New Roman" w:hAnsi="Times New Roman"/>
-          <w:sz w:val="24"/>
-          <w:szCs w:val="24"/>
-        </w:rPr>
-        <w:tab/>
-      </w:r>
-    </w:p>
-    <w:p>
-      <w:pPr>
-        <w:numPr>
-          <w:ilvl w:val="0"/>
-          <w:numId w:val="1"/>
-        </w:numPr>
-        <w:tabs>
-          <w:tab w:val="left" w:leader="dot" w:pos="8789"/>
-        </w:tabs>
-        <w:spacing w:before="120"/>
-        <w:jc w:val="both"/>
-        <w:rPr>
-          <w:rFonts w:ascii="Times New Roman" w:hAnsi="Times New Roman"/>
-          <w:sz w:val="24"/>
-          <w:szCs w:val="24"/>
-        </w:rPr>
-      </w:pPr>
-      <w:r>
-        <w:rPr>
-          <w:rFonts w:ascii="Times New Roman" w:hAnsi="Times New Roman"/>
-          <w:sz w:val="24"/>
-          <w:szCs w:val="24"/>
-        </w:rPr>
-        <w:t xml:space="preserve"> Prikaz implementiranog sistema</w:t>
-      </w:r>
-      <w:commentRangeStart w:id="6"/>
-      <w:commentRangeEnd w:id="6"/>
-      <w:r>
-        <w:commentReference w:id="6"/>
-      </w:r>
-    </w:p>
-    <w:p>
-      <w:pPr>
-        <w:numPr>
-          <w:ilvl w:val="0"/>
-          <w:numId w:val="1"/>
-        </w:numPr>
-        <w:tabs>
-          <w:tab w:val="left" w:leader="dot" w:pos="8789"/>
-        </w:tabs>
-        <w:spacing w:before="120"/>
-        <w:jc w:val="both"/>
-        <w:rPr>
-          <w:rFonts w:ascii="Times New Roman" w:hAnsi="Times New Roman"/>
-          <w:sz w:val="24"/>
-          <w:szCs w:val="24"/>
-        </w:rPr>
-      </w:pPr>
-      <w:r>
-        <w:rPr>
-          <w:rFonts w:ascii="Times New Roman" w:hAnsi="Times New Roman"/>
-          <w:sz w:val="24"/>
-          <w:szCs w:val="24"/>
-        </w:rPr>
-        <w:t xml:space="preserve"> Zaključak</w:t>
-      </w:r>
-      <w:commentRangeStart w:id="7"/>
-      <w:commentRangeEnd w:id="7"/>
-      <w:r>
-        <w:commentReference w:id="7"/>
-      </w:r>
-    </w:p>
-    <w:p>
-      <w:pPr>
         <w:jc w:val="both"/>
       </w:pPr>
     </w:p>
@@ -1130,9 +1825,11 @@
       <w:pPr>
         <w:pStyle w:val="Heading1"/>
       </w:pPr>
+      <w:bookmarkStart w:id="1" w:name="_Toc168179176"/>
       <w:r>
         <w:t>Uvod</w:t>
       </w:r>
+      <w:bookmarkEnd w:id="1"/>
     </w:p>
     <w:p/>
     <w:p>
@@ -1302,19 +1999,23 @@
       <w:pPr>
         <w:pStyle w:val="Heading1"/>
       </w:pPr>
+      <w:bookmarkStart w:id="2" w:name="_Toc168179177"/>
       <w:r>
         <w:lastRenderedPageBreak/>
         <w:t>Dijagram aktivnosti</w:t>
       </w:r>
+      <w:bookmarkEnd w:id="2"/>
     </w:p>
     <w:p/>
     <w:p>
       <w:pPr>
         <w:pStyle w:val="Heading2"/>
       </w:pPr>
+      <w:bookmarkStart w:id="3" w:name="_Toc168179178"/>
       <w:r>
         <w:t>Kurirov radni dan</w:t>
       </w:r>
+      <w:bookmarkEnd w:id="3"/>
     </w:p>
     <w:p/>
     <w:p>
@@ -1352,7 +2053,7 @@
                     <pic:cNvPicPr/>
                   </pic:nvPicPr>
                   <pic:blipFill>
-                    <a:blip r:embed="rId15" cstate="print">
+                    <a:blip r:embed="rId11" cstate="print">
                       <a:extLst>
                         <a:ext uri="{28A0092B-C50C-407E-A947-70E740481C1C}">
                           <a14:useLocalDpi xmlns:a14="http://schemas.microsoft.com/office/drawing/2010/main" val="0"/>
@@ -1397,6 +2098,9 @@
         <w:fldChar w:fldCharType="separate"/>
       </w:r>
       <w:r>
+        <w:rPr>
+          <w:noProof/>
+        </w:rPr>
         <w:t>2</w:t>
       </w:r>
       <w:r>
@@ -1415,6 +2119,9 @@
         <w:fldChar w:fldCharType="separate"/>
       </w:r>
       <w:r>
+        <w:rPr>
+          <w:noProof/>
+        </w:rPr>
         <w:t>1</w:t>
       </w:r>
       <w:r>
@@ -1430,10 +2137,12 @@
       <w:pPr>
         <w:pStyle w:val="Heading2"/>
       </w:pPr>
+      <w:bookmarkStart w:id="4" w:name="_Toc168179179"/>
       <w:r>
         <w:lastRenderedPageBreak/>
         <w:t>Put pošiljke</w:t>
       </w:r>
+      <w:bookmarkEnd w:id="4"/>
     </w:p>
     <w:p/>
     <w:p>
@@ -1466,7 +2175,7 @@
                     <pic:cNvPicPr/>
                   </pic:nvPicPr>
                   <pic:blipFill>
-                    <a:blip r:embed="rId16" cstate="print">
+                    <a:blip r:embed="rId12" cstate="print">
                       <a:extLst>
                         <a:ext uri="{28A0092B-C50C-407E-A947-70E740481C1C}">
                           <a14:useLocalDpi xmlns:a14="http://schemas.microsoft.com/office/drawing/2010/main" val="0"/>
@@ -1511,6 +2220,9 @@
         <w:fldChar w:fldCharType="separate"/>
       </w:r>
       <w:r>
+        <w:rPr>
+          <w:noProof/>
+        </w:rPr>
         <w:t>2</w:t>
       </w:r>
       <w:r>
@@ -1529,6 +2241,9 @@
         <w:fldChar w:fldCharType="separate"/>
       </w:r>
       <w:r>
+        <w:rPr>
+          <w:noProof/>
+        </w:rPr>
         <w:t>2</w:t>
       </w:r>
       <w:r>
@@ -1544,10 +2259,12 @@
       <w:pPr>
         <w:pStyle w:val="Heading1"/>
       </w:pPr>
+      <w:bookmarkStart w:id="5" w:name="_Toc168179180"/>
       <w:r>
         <w:lastRenderedPageBreak/>
         <w:t>Dijagram slučajeva korišćenja</w:t>
       </w:r>
+      <w:bookmarkEnd w:id="5"/>
     </w:p>
     <w:p/>
     <w:p>
@@ -1583,7 +2300,7 @@
                     <pic:cNvPicPr/>
                   </pic:nvPicPr>
                   <pic:blipFill>
-                    <a:blip r:embed="rId17" cstate="print">
+                    <a:blip r:embed="rId13" cstate="print">
                       <a:extLst>
                         <a:ext uri="{28A0092B-C50C-407E-A947-70E740481C1C}">
                           <a14:useLocalDpi xmlns:a14="http://schemas.microsoft.com/office/drawing/2010/main" val="0"/>
@@ -1628,6 +2345,9 @@
         <w:fldChar w:fldCharType="separate"/>
       </w:r>
       <w:r>
+        <w:rPr>
+          <w:noProof/>
+        </w:rPr>
         <w:t>3</w:t>
       </w:r>
       <w:r>
@@ -1646,6 +2366,9 @@
         <w:fldChar w:fldCharType="separate"/>
       </w:r>
       <w:r>
+        <w:rPr>
+          <w:noProof/>
+        </w:rPr>
         <w:t>1</w:t>
       </w:r>
       <w:r>
@@ -1685,10 +2408,12 @@
       <w:pPr>
         <w:pStyle w:val="Heading1"/>
       </w:pPr>
+      <w:bookmarkStart w:id="6" w:name="_Toc168179181"/>
       <w:r>
         <w:lastRenderedPageBreak/>
         <w:t>Dijagram klasa</w:t>
       </w:r>
+      <w:bookmarkEnd w:id="6"/>
     </w:p>
     <w:p>
       <w:pPr>
@@ -1726,7 +2451,7 @@
                     <pic:cNvPicPr/>
                   </pic:nvPicPr>
                   <pic:blipFill>
-                    <a:blip r:embed="rId18"/>
+                    <a:blip r:embed="rId14"/>
                     <a:stretch>
                       <a:fillRect/>
                     </a:stretch>
@@ -1765,6 +2490,9 @@
         <w:fldChar w:fldCharType="separate"/>
       </w:r>
       <w:r>
+        <w:rPr>
+          <w:noProof/>
+        </w:rPr>
         <w:t>4</w:t>
       </w:r>
       <w:r>
@@ -1783,6 +2511,9 @@
         <w:fldChar w:fldCharType="separate"/>
       </w:r>
       <w:r>
+        <w:rPr>
+          <w:noProof/>
+        </w:rPr>
         <w:t>1</w:t>
       </w:r>
       <w:r>
@@ -1827,10 +2558,12 @@
       <w:pPr>
         <w:pStyle w:val="Heading1"/>
       </w:pPr>
+      <w:bookmarkStart w:id="7" w:name="_Toc168179182"/>
       <w:r>
         <w:lastRenderedPageBreak/>
         <w:t>Dinamički modeli</w:t>
       </w:r>
+      <w:bookmarkEnd w:id="7"/>
     </w:p>
     <w:p/>
     <w:p>
@@ -1869,7 +2602,7 @@
                     <pic:cNvPicPr/>
                   </pic:nvPicPr>
                   <pic:blipFill>
-                    <a:blip r:embed="rId19"/>
+                    <a:blip r:embed="rId15"/>
                     <a:stretch>
                       <a:fillRect/>
                     </a:stretch>
@@ -1908,6 +2641,9 @@
         <w:fldChar w:fldCharType="separate"/>
       </w:r>
       <w:r>
+        <w:rPr>
+          <w:noProof/>
+        </w:rPr>
         <w:t>5</w:t>
       </w:r>
       <w:r>
@@ -1926,6 +2662,9 @@
         <w:fldChar w:fldCharType="separate"/>
       </w:r>
       <w:r>
+        <w:rPr>
+          <w:noProof/>
+        </w:rPr>
         <w:t>1</w:t>
       </w:r>
       <w:r>
@@ -1970,7 +2709,7 @@
                     <pic:cNvPicPr/>
                   </pic:nvPicPr>
                   <pic:blipFill>
-                    <a:blip r:embed="rId20"/>
+                    <a:blip r:embed="rId16"/>
                     <a:stretch>
                       <a:fillRect/>
                     </a:stretch>
@@ -2009,6 +2748,9 @@
         <w:fldChar w:fldCharType="separate"/>
       </w:r>
       <w:r>
+        <w:rPr>
+          <w:noProof/>
+        </w:rPr>
         <w:t>5</w:t>
       </w:r>
       <w:r>
@@ -2027,6 +2769,9 @@
         <w:fldChar w:fldCharType="separate"/>
       </w:r>
       <w:r>
+        <w:rPr>
+          <w:noProof/>
+        </w:rPr>
         <w:t>2</w:t>
       </w:r>
       <w:r>
@@ -2071,7 +2816,7 @@
                     <pic:cNvPicPr/>
                   </pic:nvPicPr>
                   <pic:blipFill>
-                    <a:blip r:embed="rId21"/>
+                    <a:blip r:embed="rId17"/>
                     <a:stretch>
                       <a:fillRect/>
                     </a:stretch>
@@ -2110,6 +2855,9 @@
         <w:fldChar w:fldCharType="separate"/>
       </w:r>
       <w:r>
+        <w:rPr>
+          <w:noProof/>
+        </w:rPr>
         <w:t>5</w:t>
       </w:r>
       <w:r>
@@ -2128,6 +2876,9 @@
         <w:fldChar w:fldCharType="separate"/>
       </w:r>
       <w:r>
+        <w:rPr>
+          <w:noProof/>
+        </w:rPr>
         <w:t>3</w:t>
       </w:r>
       <w:r>
@@ -2172,10 +2923,12 @@
       <w:pPr>
         <w:pStyle w:val="Heading1"/>
       </w:pPr>
+      <w:bookmarkStart w:id="8" w:name="_Toc168179183"/>
       <w:r>
         <w:lastRenderedPageBreak/>
         <w:t>Dijagram paketa</w:t>
       </w:r>
+      <w:bookmarkEnd w:id="8"/>
     </w:p>
     <w:p/>
     <w:p>
@@ -2208,7 +2961,7 @@
                     <pic:cNvPicPr/>
                   </pic:nvPicPr>
                   <pic:blipFill>
-                    <a:blip r:embed="rId22"/>
+                    <a:blip r:embed="rId18"/>
                     <a:stretch>
                       <a:fillRect/>
                     </a:stretch>
@@ -2293,10 +3046,12 @@
       <w:pPr>
         <w:pStyle w:val="Heading1"/>
       </w:pPr>
+      <w:bookmarkStart w:id="9" w:name="_Toc168179184"/>
       <w:r>
         <w:lastRenderedPageBreak/>
         <w:t>Prikaz implementiranog sistema</w:t>
       </w:r>
+      <w:bookmarkEnd w:id="9"/>
     </w:p>
     <w:p/>
     <w:p>
@@ -2358,7 +3113,7 @@
                     <pic:cNvPicPr/>
                   </pic:nvPicPr>
                   <pic:blipFill rotWithShape="1">
-                    <a:blip r:embed="rId23"/>
+                    <a:blip r:embed="rId19"/>
                     <a:srcRect l="-64676" r="-64676"/>
                     <a:stretch/>
                   </pic:blipFill>
@@ -2451,7 +3206,7 @@
                     <pic:cNvPicPr/>
                   </pic:nvPicPr>
                   <pic:blipFill rotWithShape="1">
-                    <a:blip r:embed="rId24"/>
+                    <a:blip r:embed="rId20"/>
                     <a:srcRect l="-17865" r="-17865"/>
                     <a:stretch/>
                   </pic:blipFill>
@@ -2531,9 +3286,11 @@
       <w:pPr>
         <w:pStyle w:val="Heading2"/>
       </w:pPr>
+      <w:bookmarkStart w:id="10" w:name="_Toc168179185"/>
       <w:r>
         <w:t>Tačka gledišta klijenta</w:t>
       </w:r>
+      <w:bookmarkEnd w:id="10"/>
     </w:p>
     <w:p>
       <w:pPr>
@@ -2567,7 +3324,7 @@
                     <pic:cNvPicPr/>
                   </pic:nvPicPr>
                   <pic:blipFill>
-                    <a:blip r:embed="rId25"/>
+                    <a:blip r:embed="rId21"/>
                     <a:stretch>
                       <a:fillRect/>
                     </a:stretch>
@@ -2689,7 +3446,7 @@
                     <pic:cNvPicPr/>
                   </pic:nvPicPr>
                   <pic:blipFill rotWithShape="1">
-                    <a:blip r:embed="rId26"/>
+                    <a:blip r:embed="rId22"/>
                     <a:srcRect l="-8991" r="-8991"/>
                     <a:stretch/>
                   </pic:blipFill>
@@ -2823,7 +3580,7 @@
                     <pic:cNvPicPr/>
                   </pic:nvPicPr>
                   <pic:blipFill rotWithShape="1">
-                    <a:blip r:embed="rId27"/>
+                    <a:blip r:embed="rId23"/>
                     <a:srcRect l="1" t="-3082" r="-3529" b="-3082"/>
                     <a:stretch/>
                   </pic:blipFill>
@@ -2938,7 +3695,7 @@
                     <pic:cNvPicPr/>
                   </pic:nvPicPr>
                   <pic:blipFill>
-                    <a:blip r:embed="rId28"/>
+                    <a:blip r:embed="rId24"/>
                     <a:stretch>
                       <a:fillRect/>
                     </a:stretch>
@@ -3071,7 +3828,7 @@
                     <pic:cNvPicPr/>
                   </pic:nvPicPr>
                   <pic:blipFill>
-                    <a:blip r:embed="rId29"/>
+                    <a:blip r:embed="rId25"/>
                     <a:stretch>
                       <a:fillRect/>
                     </a:stretch>
@@ -3207,7 +3964,7 @@
                     <pic:cNvPicPr/>
                   </pic:nvPicPr>
                   <pic:blipFill>
-                    <a:blip r:embed="rId30"/>
+                    <a:blip r:embed="rId26"/>
                     <a:stretch>
                       <a:fillRect/>
                     </a:stretch>
@@ -3299,7 +4056,7 @@
                     <pic:cNvPicPr/>
                   </pic:nvPicPr>
                   <pic:blipFill>
-                    <a:blip r:embed="rId31"/>
+                    <a:blip r:embed="rId27"/>
                     <a:stretch>
                       <a:fillRect/>
                     </a:stretch>
@@ -3403,7 +4160,7 @@
                     <pic:cNvPicPr/>
                   </pic:nvPicPr>
                   <pic:blipFill>
-                    <a:blip r:embed="rId32"/>
+                    <a:blip r:embed="rId28"/>
                     <a:stretch>
                       <a:fillRect/>
                     </a:stretch>
@@ -3498,9 +4255,11 @@
       <w:pPr>
         <w:pStyle w:val="Heading2"/>
       </w:pPr>
+      <w:bookmarkStart w:id="11" w:name="_Toc168179186"/>
       <w:r>
         <w:t>Tačka gledišta zaposlenog</w:t>
       </w:r>
+      <w:bookmarkEnd w:id="11"/>
     </w:p>
     <w:p/>
     <w:p>
@@ -3548,7 +4307,7 @@
                     <pic:cNvPicPr/>
                   </pic:nvPicPr>
                   <pic:blipFill>
-                    <a:blip r:embed="rId33"/>
+                    <a:blip r:embed="rId29"/>
                     <a:stretch>
                       <a:fillRect/>
                     </a:stretch>
@@ -3641,7 +4400,7 @@
                     <pic:cNvPicPr/>
                   </pic:nvPicPr>
                   <pic:blipFill>
-                    <a:blip r:embed="rId34"/>
+                    <a:blip r:embed="rId30"/>
                     <a:stretch>
                       <a:fillRect/>
                     </a:stretch>
@@ -3756,7 +4515,7 @@
                     <pic:cNvPicPr/>
                   </pic:nvPicPr>
                   <pic:blipFill>
-                    <a:blip r:embed="rId35"/>
+                    <a:blip r:embed="rId31"/>
                     <a:stretch>
                       <a:fillRect/>
                     </a:stretch>
@@ -3853,7 +4612,7 @@
                     <pic:cNvPicPr/>
                   </pic:nvPicPr>
                   <pic:blipFill>
-                    <a:blip r:embed="rId36"/>
+                    <a:blip r:embed="rId32"/>
                     <a:stretch>
                       <a:fillRect/>
                     </a:stretch>
@@ -3951,7 +4710,7 @@
                     </pic:cNvPicPr>
                   </pic:nvPicPr>
                   <pic:blipFill>
-                    <a:blip r:embed="rId37">
+                    <a:blip r:embed="rId33">
                       <a:extLst>
                         <a:ext uri="{28A0092B-C50C-407E-A947-70E740481C1C}">
                           <a14:useLocalDpi xmlns:a14="http://schemas.microsoft.com/office/drawing/2010/main" val="0"/>
@@ -4043,16 +4802,23 @@
       <w:r>
         <w:br w:type="page"/>
       </w:r>
+      <w:r>
+        <w:lastRenderedPageBreak/>
+        <w:br w:type="page"/>
+      </w:r>
     </w:p>
     <w:p/>
     <w:p/>
+    <w:p/>
     <w:p>
       <w:pPr>
         <w:pStyle w:val="Heading1"/>
       </w:pPr>
+      <w:bookmarkStart w:id="12" w:name="_Toc168179187"/>
       <w:r>
         <w:t>Zaključak</w:t>
       </w:r>
+      <w:bookmarkEnd w:id="12"/>
     </w:p>
     <w:p/>
     <w:p>
@@ -4147,7 +4913,7 @@
       </w:r>
     </w:p>
     <w:sectPr>
-      <w:footerReference w:type="default" r:id="rId38"/>
+      <w:footerReference w:type="default" r:id="rId34"/>
       <w:pgSz w:w="11906" w:h="16838"/>
       <w:pgMar w:top="1440" w:right="1440" w:bottom="1440" w:left="1440" w:header="0" w:footer="0" w:gutter="0"/>
       <w:cols w:space="720"/>
@@ -4157,193 +4923,6 @@
     </w:sectPr>
   </w:body>
 </w:document>
-</file>
-
-<file path=word/comments.xml><?xml version="1.0" encoding="utf-8"?>
-<w:comments xmlns:wpc="http://schemas.microsoft.com/office/word/2010/wordprocessingCanvas" xmlns:cx="http://schemas.microsoft.com/office/drawing/2014/chartex" xmlns:cx1="http://schemas.microsoft.com/office/drawing/2015/9/8/chartex" xmlns:cx2="http://schemas.microsoft.com/office/drawing/2015/10/21/chartex" xmlns:cx3="http://schemas.microsoft.com/office/drawing/2016/5/9/chartex" xmlns:cx4="http://schemas.microsoft.com/office/drawing/2016/5/10/chartex" xmlns:cx5="http://schemas.microsoft.com/office/drawing/2016/5/11/chartex" xmlns:cx6="http://schemas.microsoft.com/office/drawing/2016/5/12/chartex" xmlns:cx7="http://schemas.microsoft.com/office/drawing/2016/5/13/chartex" xmlns:cx8="http://schemas.microsoft.com/office/drawing/2016/5/14/chartex" xmlns:mc="http://schemas.openxmlformats.org/markup-compatibility/2006" xmlns:aink="http://schemas.microsoft.com/office/drawing/2016/ink" xmlns:am3d="http://schemas.microsoft.com/office/drawing/2017/model3d" xmlns:o="urn:schemas-microsoft-com:office:office" xmlns:oel="http://schemas.microsoft.com/office/2019/extlst" xmlns:r="http://schemas.openxmlformats.org/officeDocument/2006/relationships" xmlns:m="http://schemas.openxmlformats.org/officeDocument/2006/math" xmlns:v="urn:schemas-microsoft-com:vml" xmlns:wp14="http://schemas.microsoft.com/office/word/2010/wordprocessingDrawing" xmlns:wp="http://schemas.openxmlformats.org/drawingml/2006/wordprocessingDrawing" xmlns:w10="urn:schemas-microsoft-com:office:word" xmlns:w="http://schemas.openxmlformats.org/wordprocessingml/2006/main" xmlns:w14="http://schemas.microsoft.com/office/word/2010/wordml" xmlns:w15="http://schemas.microsoft.com/office/word/2012/wordml" xmlns:w16cex="http://schemas.microsoft.com/office/word/2018/wordml/cex" xmlns:w16cid="http://schemas.microsoft.com/office/word/2016/wordml/cid" xmlns:w16="http://schemas.microsoft.com/office/word/2018/wordml" xmlns:w16du="http://schemas.microsoft.com/office/word/2023/wordml/word16du" xmlns:w16sdtdh="http://schemas.microsoft.com/office/word/2020/wordml/sdtdatahash" xmlns:w16se="http://schemas.microsoft.com/office/word/2015/wordml/symex" xmlns:wpg="http://schemas.microsoft.com/office/word/2010/wordprocessingGroup" xmlns:wpi="http://schemas.microsoft.com/office/word/2010/wordprocessingInk" xmlns:wne="http://schemas.microsoft.com/office/word/2006/wordml" xmlns:wps="http://schemas.microsoft.com/office/word/2010/wordprocessingShape" mc:Ignorable="w14 w15 w16se w16cid w16 w16cex w16sdtdh w16du wp14">
-  <w:comment w:id="1" w:author="Danijela" w:date="2016-10-20T21:10:00Z" w:initials="D">
-    <w:p>
-      <w:r>
-        <w:rPr>
-          <w:rFonts w:ascii="Liberation Serif" w:eastAsia="DejaVu Sans" w:hAnsi="Liberation Serif" w:cs="DejaVu Sans"/>
-          <w:sz w:val="24"/>
-          <w:szCs w:val="24"/>
-          <w:lang w:eastAsia="en-US" w:bidi="en-US"/>
-        </w:rPr>
-        <w:t>U uvodu definisati domen u kome ce sistem raditi, šta je motivacija za uvođenje sistema , ko ce ga koristiti, koje prednosti ce doneti, koje aktivnosti će automatizovati</w:t>
-      </w:r>
-    </w:p>
-    <w:p>
-      <w:r>
-        <w:rPr>
-          <w:rFonts w:ascii="Liberation Serif" w:eastAsia="DejaVu Sans" w:hAnsi="Liberation Serif" w:cs="DejaVu Sans"/>
-          <w:sz w:val="24"/>
-          <w:szCs w:val="24"/>
-          <w:lang w:eastAsia="en-US" w:bidi="en-US"/>
-        </w:rPr>
-        <w:t>U sustini ovo treba da bude analiza domena</w:t>
-      </w:r>
-    </w:p>
-  </w:comment>
-  <w:comment w:id="2" w:author="Danijela" w:date="2016-10-20T21:16:00Z" w:initials="D">
-    <w:p>
-      <w:r>
-        <w:rPr>
-          <w:rFonts w:ascii="Liberation Serif" w:eastAsia="DejaVu Sans" w:hAnsi="Liberation Serif" w:cs="DejaVu Sans"/>
-          <w:sz w:val="24"/>
-          <w:szCs w:val="24"/>
-          <w:lang w:eastAsia="en-US" w:bidi="en-US"/>
-        </w:rPr>
-        <w:t>Izabrati dva složenija proces i prikazati ih kroz dva odvojena dijagrama aktivnosti</w:t>
-      </w:r>
-    </w:p>
-  </w:comment>
-  <w:comment w:id="3" w:author="Danijela" w:date="2016-10-20T21:12:00Z" w:initials="D">
-    <w:p>
-      <w:r>
-        <w:rPr>
-          <w:rFonts w:ascii="Liberation Serif" w:eastAsia="DejaVu Sans" w:hAnsi="Liberation Serif" w:cs="DejaVu Sans"/>
-          <w:sz w:val="24"/>
-          <w:szCs w:val="24"/>
-          <w:lang w:eastAsia="en-US" w:bidi="en-US"/>
-        </w:rPr>
-        <w:t>Pored entitet klasa treba da se nadju i one granicne i kontrol klase koje vam trebaju za dinamičke dijagrame</w:t>
-      </w:r>
-    </w:p>
-  </w:comment>
-  <w:comment w:id="4" w:author="Danijela" w:date="2016-10-20T21:13:00Z" w:initials="D">
-    <w:p>
-      <w:r>
-        <w:rPr>
-          <w:rFonts w:ascii="Liberation Serif" w:eastAsia="DejaVu Sans" w:hAnsi="Liberation Serif" w:cs="DejaVu Sans"/>
-          <w:sz w:val="24"/>
-          <w:szCs w:val="24"/>
-          <w:lang w:eastAsia="en-US" w:bidi="en-US"/>
-        </w:rPr>
-        <w:t>Ovde treba dati 3 dijagrama sekvenci. Dijagrami treba da opisuju neku složeniju funkcionalnost</w:t>
-      </w:r>
-    </w:p>
-  </w:comment>
-  <w:comment w:id="5" w:author="Unknown Author" w:date="2020-03-20T18:27:00Z" w:initials="">
-    <w:p>
-      <w:r>
-        <w:rPr>
-          <w:rFonts w:ascii="Calibri" w:eastAsia="Calibri" w:hAnsi="Calibri" w:cs="Times New Roman"/>
-          <w:sz w:val="20"/>
-          <w:szCs w:val="20"/>
-        </w:rPr>
-        <w:t>Dijagram paketa opisuje logičku strukturu vašeg sistema. Pogledajte slajdove sa predavanja gde je opisan ovaj dijagram</w:t>
-      </w:r>
-    </w:p>
-  </w:comment>
-  <w:comment w:id="6" w:author="Danijela" w:date="2016-10-20T21:18:00Z" w:initials="D">
-    <w:p>
-      <w:r>
-        <w:rPr>
-          <w:rFonts w:ascii="Liberation Serif" w:eastAsia="DejaVu Sans" w:hAnsi="Liberation Serif" w:cs="DejaVu Sans"/>
-          <w:sz w:val="24"/>
-          <w:szCs w:val="24"/>
-          <w:lang w:eastAsia="en-US" w:bidi="en-US"/>
-        </w:rPr>
-        <w:t>Ovde staviti screen shotove sistema koji ste implementirali. Nije dovoljno samo stviti slike, već je potrebno da postoji neka priča. Tipa kada se uloguje student prikazuje mu se ekranska forma prikazana na slici x.x. Ukoliko klikne na dugme Z, onda se...</w:t>
-      </w:r>
-    </w:p>
-  </w:comment>
-  <w:comment w:id="7" w:author="Danijela" w:date="2016-10-20T21:14:00Z" w:initials="D">
-    <w:p>
-      <w:r>
-        <w:rPr>
-          <w:rFonts w:ascii="Liberation Serif" w:eastAsia="DejaVu Sans" w:hAnsi="Liberation Serif" w:cs="DejaVu Sans"/>
-          <w:sz w:val="24"/>
-          <w:szCs w:val="24"/>
-          <w:lang w:eastAsia="en-US" w:bidi="en-US"/>
-        </w:rPr>
-        <w:t>Prepričati šta je urađeno u prvoj iteraciji, a šta će biti urađeno u narednim iteracijama</w:t>
-      </w:r>
-    </w:p>
-  </w:comment>
-</w:comments>
-</file>
-
-<file path=word/commentsExtended.xml><?xml version="1.0" encoding="utf-8"?>
-<w15:commentsEx xmlns:wpc="http://schemas.microsoft.com/office/word/2010/wordprocessingCanvas" xmlns:cx="http://schemas.microsoft.com/office/drawing/2014/chartex" xmlns:cx1="http://schemas.microsoft.com/office/drawing/2015/9/8/chartex" xmlns:cx2="http://schemas.microsoft.com/office/drawing/2015/10/21/chartex" xmlns:cx3="http://schemas.microsoft.com/office/drawing/2016/5/9/chartex" xmlns:cx4="http://schemas.microsoft.com/office/drawing/2016/5/10/chartex" xmlns:cx5="http://schemas.microsoft.com/office/drawing/2016/5/11/chartex" xmlns:cx6="http://schemas.microsoft.com/office/drawing/2016/5/12/chartex" xmlns:cx7="http://schemas.microsoft.com/office/drawing/2016/5/13/chartex" xmlns:cx8="http://schemas.microsoft.com/office/drawing/2016/5/14/chartex" xmlns:mc="http://schemas.openxmlformats.org/markup-compatibility/2006" xmlns:aink="http://schemas.microsoft.com/office/drawing/2016/ink" xmlns:am3d="http://schemas.microsoft.com/office/drawing/2017/model3d" xmlns:o="urn:schemas-microsoft-com:office:office" xmlns:oel="http://schemas.microsoft.com/office/2019/extlst" xmlns:r="http://schemas.openxmlformats.org/officeDocument/2006/relationships" xmlns:m="http://schemas.openxmlformats.org/officeDocument/2006/math" xmlns:v="urn:schemas-microsoft-com:vml" xmlns:wp14="http://schemas.microsoft.com/office/word/2010/wordprocessingDrawing" xmlns:wp="http://schemas.openxmlformats.org/drawingml/2006/wordprocessingDrawing" xmlns:w10="urn:schemas-microsoft-com:office:word" xmlns:w="http://schemas.openxmlformats.org/wordprocessingml/2006/main" xmlns:w14="http://schemas.microsoft.com/office/word/2010/wordml" xmlns:w15="http://schemas.microsoft.com/office/word/2012/wordml" xmlns:w16cex="http://schemas.microsoft.com/office/word/2018/wordml/cex" xmlns:w16cid="http://schemas.microsoft.com/office/word/2016/wordml/cid" xmlns:w16="http://schemas.microsoft.com/office/word/2018/wordml" xmlns:w16du="http://schemas.microsoft.com/office/word/2023/wordml/word16du" xmlns:w16sdtdh="http://schemas.microsoft.com/office/word/2020/wordml/sdtdatahash" xmlns:w16se="http://schemas.microsoft.com/office/word/2015/wordml/symex" xmlns:wpg="http://schemas.microsoft.com/office/word/2010/wordprocessingGroup" xmlns:wpi="http://schemas.microsoft.com/office/word/2010/wordprocessingInk" xmlns:wne="http://schemas.microsoft.com/office/word/2006/wordml" xmlns:wps="http://schemas.microsoft.com/office/word/2010/wordprocessingShape" mc:Ignorable="w14 w15 w16se w16cid w16 w16cex w16sdtdh w16du wp14">
-  <w15:commentEx w15:paraId="187300F2" w15:done="0"/>
-  <w15:commentEx w15:paraId="0EF81584" w15:done="0"/>
-  <w15:commentEx w15:paraId="5E5E1502" w15:done="0"/>
-  <w15:commentEx w15:paraId="5A58E66F" w15:done="0"/>
-  <w15:commentEx w15:paraId="1F8D2211" w15:done="0"/>
-  <w15:commentEx w15:paraId="0460B5AE" w15:done="0"/>
-  <w15:commentEx w15:paraId="0D267CFA" w15:done="0"/>
-</w15:commentsEx>
-</file>
-
-<file path=word/commentsExtensible.xml><?xml version="1.0" encoding="utf-8"?>
-<w16cex:commentsExtensible xmlns:wpc="http://schemas.microsoft.com/office/word/2010/wordprocessingCanvas" xmlns:cx="http://schemas.microsoft.com/office/drawing/2014/chartex" xmlns:cx1="http://schemas.microsoft.com/office/drawing/2015/9/8/chartex" xmlns:cx2="http://schemas.microsoft.com/office/drawing/2015/10/21/chartex" xmlns:cx3="http://schemas.microsoft.com/office/drawing/2016/5/9/chartex" xmlns:cx4="http://schemas.microsoft.com/office/drawing/2016/5/10/chartex" xmlns:cx5="http://schemas.microsoft.com/office/drawing/2016/5/11/chartex" xmlns:cx6="http://schemas.microsoft.com/office/drawing/2016/5/12/chartex" xmlns:cx7="http://schemas.microsoft.com/office/drawing/2016/5/13/chartex" xmlns:cx8="http://schemas.microsoft.com/office/drawing/2016/5/14/chartex" xmlns:cr="http://schemas.microsoft.com/office/comments/2020/reactions" xmlns:mc="http://schemas.openxmlformats.org/markup-compatibility/2006" xmlns:aink="http://schemas.microsoft.com/office/drawing/2016/ink" xmlns:am3d="http://schemas.microsoft.com/office/drawing/2017/model3d" xmlns:o="urn:schemas-microsoft-com:office:office" xmlns:oel="http://schemas.microsoft.com/office/2019/extlst" xmlns:r="http://schemas.openxmlformats.org/officeDocument/2006/relationships" xmlns:m="http://schemas.openxmlformats.org/officeDocument/2006/math" xmlns:v="urn:schemas-microsoft-com:vml" xmlns:wp14="http://schemas.microsoft.com/office/word/2010/wordprocessingDrawing" xmlns:wp="http://schemas.openxmlformats.org/drawingml/2006/wordprocessingDrawing" xmlns:w10="urn:schemas-microsoft-com:office:word" xmlns:w="http://schemas.openxmlformats.org/wordprocessingml/2006/main" xmlns:w14="http://schemas.microsoft.com/office/word/2010/wordml" xmlns:w15="http://schemas.microsoft.com/office/word/2012/wordml" xmlns:w16cex="http://schemas.microsoft.com/office/word/2018/wordml/cex" xmlns:w16cid="http://schemas.microsoft.com/office/word/2016/wordml/cid" xmlns:w16="http://schemas.microsoft.com/office/word/2018/wordml" xmlns:w16du="http://schemas.microsoft.com/office/word/2023/wordml/word16du" xmlns:w16sdtdh="http://schemas.microsoft.com/office/word/2020/wordml/sdtdatahash" xmlns:w16se="http://schemas.microsoft.com/office/word/2015/wordml/symex" xmlns:wpg="http://schemas.microsoft.com/office/word/2010/wordprocessingGroup" xmlns:wpi="http://schemas.microsoft.com/office/word/2010/wordprocessingInk" xmlns:wne="http://schemas.microsoft.com/office/word/2006/wordml" xmlns:wps="http://schemas.microsoft.com/office/word/2010/wordprocessingShape" mc:Ignorable="w14 w15 w16se w16cid w16 w16cex w16sdtdh cr w16du wp14">
-  <w16cex:commentExtensible w16cex:durableId="1AC44942">
-    <w16cex:extLst>
-      <w16:ext w16:uri="{CE6994B0-6A32-4C9F-8C6B-6E91EDA988CE}">
-        <cr:reactions xmlns:cr="http://schemas.microsoft.com/office/comments/2020/reactions">
-          <cr:reaction reactionType="1">
-            <cr:reactionInfo dateUtc="2024-06-01T14:02:28Z">
-              <cr:user userId="c7042fddc21dc15f" userProvider="Windows Live" userName="Matija Kljajic"/>
-            </cr:reactionInfo>
-          </cr:reaction>
-        </cr:reactions>
-      </w16:ext>
-    </w16cex:extLst>
-  </w16cex:commentExtensible>
-  <w16cex:commentExtensible w16cex:durableId="5604C950">
-    <w16cex:extLst>
-      <w16:ext w16:uri="{CE6994B0-6A32-4C9F-8C6B-6E91EDA988CE}">
-        <cr:reactions xmlns:cr="http://schemas.microsoft.com/office/comments/2020/reactions">
-          <cr:reaction reactionType="1">
-            <cr:reactionInfo dateUtc="2024-06-01T14:02:33Z">
-              <cr:user userId="c7042fddc21dc15f" userProvider="Windows Live" userName="Matija Kljajic"/>
-            </cr:reactionInfo>
-          </cr:reaction>
-        </cr:reactions>
-      </w16:ext>
-    </w16cex:extLst>
-  </w16cex:commentExtensible>
-  <w16cex:commentExtensible w16cex:durableId="5BA849F0">
-    <w16cex:extLst>
-      <w16:ext w16:uri="{CE6994B0-6A32-4C9F-8C6B-6E91EDA988CE}">
-        <cr:reactions xmlns:cr="http://schemas.microsoft.com/office/comments/2020/reactions">
-          <cr:reaction reactionType="1">
-            <cr:reactionInfo dateUtc="2024-06-01T14:02:36Z">
-              <cr:user userId="c7042fddc21dc15f" userProvider="Windows Live" userName="Matija Kljajic"/>
-            </cr:reactionInfo>
-          </cr:reaction>
-        </cr:reactions>
-      </w16:ext>
-    </w16cex:extLst>
-  </w16cex:commentExtensible>
-  <w16cex:commentExtensible w16cex:durableId="3885A401">
-    <w16cex:extLst>
-      <w16:ext w16:uri="{CE6994B0-6A32-4C9F-8C6B-6E91EDA988CE}">
-        <cr:reactions xmlns:cr="http://schemas.microsoft.com/office/comments/2020/reactions">
-          <cr:reaction reactionType="1">
-            <cr:reactionInfo dateUtc="2024-06-01T14:02:39Z">
-              <cr:user userId="c7042fddc21dc15f" userProvider="Windows Live" userName="Matija Kljajic"/>
-            </cr:reactionInfo>
-          </cr:reaction>
-        </cr:reactions>
-      </w16:ext>
-    </w16cex:extLst>
-  </w16cex:commentExtensible>
-</w16cex:commentsExtensible>
-</file>
-
-<file path=word/commentsIds.xml><?xml version="1.0" encoding="utf-8"?>
-<w16cid:commentsIds xmlns:wpc="http://schemas.microsoft.com/office/word/2010/wordprocessingCanvas" xmlns:cx="http://schemas.microsoft.com/office/drawing/2014/chartex" xmlns:cx1="http://schemas.microsoft.com/office/drawing/2015/9/8/chartex" xmlns:cx2="http://schemas.microsoft.com/office/drawing/2015/10/21/chartex" xmlns:cx3="http://schemas.microsoft.com/office/drawing/2016/5/9/chartex" xmlns:cx4="http://schemas.microsoft.com/office/drawing/2016/5/10/chartex" xmlns:cx5="http://schemas.microsoft.com/office/drawing/2016/5/11/chartex" xmlns:cx6="http://schemas.microsoft.com/office/drawing/2016/5/12/chartex" xmlns:cx7="http://schemas.microsoft.com/office/drawing/2016/5/13/chartex" xmlns:cx8="http://schemas.microsoft.com/office/drawing/2016/5/14/chartex" xmlns:mc="http://schemas.openxmlformats.org/markup-compatibility/2006" xmlns:aink="http://schemas.microsoft.com/office/drawing/2016/ink" xmlns:am3d="http://schemas.microsoft.com/office/drawing/2017/model3d" xmlns:o="urn:schemas-microsoft-com:office:office" xmlns:oel="http://schemas.microsoft.com/office/2019/extlst" xmlns:r="http://schemas.openxmlformats.org/officeDocument/2006/relationships" xmlns:m="http://schemas.openxmlformats.org/officeDocument/2006/math" xmlns:v="urn:schemas-microsoft-com:vml" xmlns:wp14="http://schemas.microsoft.com/office/word/2010/wordprocessingDrawing" xmlns:wp="http://schemas.openxmlformats.org/drawingml/2006/wordprocessingDrawing" xmlns:w10="urn:schemas-microsoft-com:office:word" xmlns:w="http://schemas.openxmlformats.org/wordprocessingml/2006/main" xmlns:w14="http://schemas.microsoft.com/office/word/2010/wordml" xmlns:w15="http://schemas.microsoft.com/office/word/2012/wordml" xmlns:w16cex="http://schemas.microsoft.com/office/word/2018/wordml/cex" xmlns:w16cid="http://schemas.microsoft.com/office/word/2016/wordml/cid" xmlns:w16="http://schemas.microsoft.com/office/word/2018/wordml" xmlns:w16du="http://schemas.microsoft.com/office/word/2023/wordml/word16du" xmlns:w16sdtdh="http://schemas.microsoft.com/office/word/2020/wordml/sdtdatahash" xmlns:w16se="http://schemas.microsoft.com/office/word/2015/wordml/symex" xmlns:wpg="http://schemas.microsoft.com/office/word/2010/wordprocessingGroup" xmlns:wpi="http://schemas.microsoft.com/office/word/2010/wordprocessingInk" xmlns:wne="http://schemas.microsoft.com/office/word/2006/wordml" xmlns:wps="http://schemas.microsoft.com/office/word/2010/wordprocessingShape" mc:Ignorable="w14 w15 w16se w16cid w16 w16cex w16sdtdh w16du wp14">
-  <w16cid:commentId w16cid:paraId="187300F2" w16cid:durableId="1AC44942"/>
-  <w16cid:commentId w16cid:paraId="0EF81584" w16cid:durableId="5604C950"/>
-  <w16cid:commentId w16cid:paraId="5E5E1502" w16cid:durableId="5BA849F0"/>
-  <w16cid:commentId w16cid:paraId="5A58E66F" w16cid:durableId="3885A401"/>
-  <w16cid:commentId w16cid:paraId="1F8D2211" w16cid:durableId="0C2A9674"/>
-  <w16cid:commentId w16cid:paraId="0460B5AE" w16cid:durableId="5A47981C"/>
-  <w16cid:commentId w16cid:paraId="0D267CFA" w16cid:durableId="1BBAA334"/>
-</w16cid:commentsIds>
 </file>
 
 <file path=word/endnotes.xml><?xml version="1.0" encoding="utf-8"?>
@@ -6026,7 +6605,6 @@
     <w:basedOn w:val="Heading1"/>
     <w:next w:val="Normal"/>
     <w:uiPriority w:val="39"/>
-    <w:semiHidden/>
     <w:unhideWhenUsed/>
     <w:qFormat/>
     <w:rsid w:val="00045BA8"/>
@@ -6047,6 +6625,50 @@
     <w:rPr>
       <w:rFonts w:cs="Mangal"/>
       <w:szCs w:val="20"/>
+    </w:rPr>
+  </w:style>
+  <w:style w:type="paragraph" w:styleId="TOC1">
+    <w:name w:val="toc 1"/>
+    <w:basedOn w:val="Normal"/>
+    <w:next w:val="Normal"/>
+    <w:autoRedefine/>
+    <w:uiPriority w:val="39"/>
+    <w:unhideWhenUsed/>
+    <w:rsid w:val="008A488B"/>
+    <w:pPr>
+      <w:spacing w:after="100"/>
+    </w:pPr>
+    <w:rPr>
+      <w:rFonts w:cs="Mangal"/>
+      <w:szCs w:val="20"/>
+    </w:rPr>
+  </w:style>
+  <w:style w:type="paragraph" w:styleId="TOC2">
+    <w:name w:val="toc 2"/>
+    <w:basedOn w:val="Normal"/>
+    <w:next w:val="Normal"/>
+    <w:autoRedefine/>
+    <w:uiPriority w:val="39"/>
+    <w:unhideWhenUsed/>
+    <w:rsid w:val="008A488B"/>
+    <w:pPr>
+      <w:spacing w:after="100"/>
+      <w:ind w:left="220"/>
+    </w:pPr>
+    <w:rPr>
+      <w:rFonts w:cs="Mangal"/>
+      <w:szCs w:val="20"/>
+    </w:rPr>
+  </w:style>
+  <w:style w:type="character" w:styleId="Hyperlink">
+    <w:name w:val="Hyperlink"/>
+    <w:basedOn w:val="DefaultParagraphFont"/>
+    <w:uiPriority w:val="99"/>
+    <w:unhideWhenUsed/>
+    <w:rsid w:val="008A488B"/>
+    <w:rPr>
+      <w:color w:val="5F5F5F" w:themeColor="hyperlink"/>
+      <w:u w:val="single"/>
     </w:rPr>
   </w:style>
 </w:styles>

</xml_diff>